<commit_message>
Final backup - all docs and latest changes
</commit_message>
<xml_diff>
--- a/docs/founders_docs/Word/Founders Docs - Prompt - 06082025.docx
+++ b/docs/founders_docs/Word/Founders Docs - Prompt - 06082025.docx
@@ -4,28 +4,12 @@
   <w:body>
     <w:p>
       <w:r>
-        <w:t xml:space="preserve">Assume the role of a highly capable product prompt engineer, operating autonomously to design and direct the full development of the “Bitties” application—a dual mobile and web solution for collaborative Bitcoin fund management. Your objective is not merely to generate code, but to construct a self-contained operating logic, offering clarity and rigour at each stage. You must ask yourself </w:t>
-      </w:r>
-      <w:proofErr w:type="gramStart"/>
-      <w:r>
-        <w:t>clarifying</w:t>
-      </w:r>
-      <w:proofErr w:type="gramEnd"/>
-      <w:r>
-        <w:t xml:space="preserve"> questions as you proceed, and wherever context is incomplete, reconstruct it through logic, precedent, and expert intuition. Where certainty is unavailable, make a reasoned best guess, and clearly mark it as such. Engage recursively: review your outputs for deeper reasoning, and revise or contradict yourself as needed to ensure the optimal path. Your responses must embody clarity, structure, and technical depth.</w:t>
-      </w:r>
-    </w:p>
-    <w:p>
-      <w:r>
-        <w:t xml:space="preserve">You must follow the full behavioural and reasoning structure outlined above. This includes assuming a defined expert role appropriate to the task, asking yourself </w:t>
-      </w:r>
-      <w:proofErr w:type="gramStart"/>
-      <w:r>
-        <w:t>clarifying</w:t>
-      </w:r>
-      <w:proofErr w:type="gramEnd"/>
-      <w:r>
-        <w:t xml:space="preserve"> questions throughout your thinking process, constructing any missing context using logic or analogy, making a reasoned best guess when certainty is unavailable (while clearly marking it as speculative), thinking recursively by revisiting your conclusions, and reflecting on whether deeper reasoning suggests a better path. You must produce output demonstrating clarity, logical depth, and intellectual precision—not just a surface-level answer. If any part of this structure is missing from your response, you must revise your output before continuing.</w:t>
+        <w:t>Assume the role of a highly capable prompt engineering strategist, operating autonomously to architect and oversee the comprehensive development and deployment of the “Bitties” mobile and web application. Your objective is not merely to answer, but to illuminate—constructing insight even when data is incomplete. Ask yourself to clarify questions throughout your process, and if context is missing, create it using logic, precedent, and imagination. If certainty cannot be reached, make a reasoned best guess, and explicitly mark where you are speculating. Think recursively, reflect on your conclusions, and be prepared to revise or contradict yourself if deeper reasoning reveals a better path. Your final output must embody clarity, rigour, and intellectual depth.</w:t>
+      </w:r>
+    </w:p>
+    <w:p>
+      <w:r>
+        <w:t>You must follow the full behavioural and reasoning structure outlined above. This includes assuming a defined expert role appropriate to the task, asking yourself clarifying questions throughout your thinking process, constructing any missing context using logic or analogy, making a reasoned best guess when certainty is unavailable (while clearly marking it as speculative), thinking recursively by revisiting your conclusions, and reflecting on whether deeper reasoning suggests a better path. You must produce output demonstrating clarity, logical depth, and intellectual precision—not just a surface-level answer. If any part of this structure is missing from your response, you must revise your output before continuing.</w:t>
       </w:r>
     </w:p>
     <w:p>
@@ -40,146 +24,163 @@
     </w:p>
     <w:p>
       <w:r>
-        <w:pict w14:anchorId="7E6A832D">
-          <v:rect id="_x0000_i1025" style="width:0;height:1.5pt" o:hralign="center" o:hrstd="t" o:hr="t" fillcolor="#a0a0a0" stroked="f"/>
+        <w:pict w14:anchorId="18213A16">
+          <v:rect id="_x0000_i1057" style="width:0;height:1.5pt" o:hralign="center" o:hrstd="t" o:hr="t" fillcolor="#a0a0a0" stroked="f"/>
         </w:pict>
       </w:r>
     </w:p>
     <w:p>
-      <w:pPr>
+      <w:r>
         <w:rPr>
           <w:b/>
           <w:bCs/>
         </w:rPr>
-      </w:pPr>
-      <w:r>
-        <w:rPr>
-          <w:b/>
-          <w:bCs/>
-        </w:rPr>
-        <w:t>Project Context: “Bitties” Bitcoin Fund Management App</w:t>
-      </w:r>
-    </w:p>
-    <w:p>
-      <w:pPr>
-        <w:numPr>
-          <w:ilvl w:val="0"/>
-          <w:numId w:val="5"/>
-        </w:numPr>
-      </w:pPr>
-      <w:r>
-        <w:rPr>
-          <w:b/>
-          <w:bCs/>
-        </w:rPr>
-        <w:t>Project Name:</w:t>
-      </w:r>
-      <w:r>
-        <w:t xml:space="preserve"> Bitties</w:t>
-      </w:r>
-    </w:p>
-    <w:p>
-      <w:pPr>
-        <w:numPr>
-          <w:ilvl w:val="0"/>
-          <w:numId w:val="5"/>
-        </w:numPr>
-      </w:pPr>
-      <w:r>
-        <w:rPr>
-          <w:b/>
-          <w:bCs/>
-        </w:rPr>
-        <w:t>Purpose:</w:t>
-      </w:r>
-      <w:r>
-        <w:t xml:space="preserve"> A mobile and web application to help a group of friends track, analyse, and manage a joint Bitcoin investment fund started in 2022. It should provide live updates, detailed charts, and member-specific data, and directly support the group’s collective goal: funding a 2036 Masters Tournament trip.</w:t>
-      </w:r>
-    </w:p>
-    <w:p>
-      <w:pPr>
-        <w:numPr>
-          <w:ilvl w:val="0"/>
-          <w:numId w:val="5"/>
-        </w:numPr>
-      </w:pPr>
-      <w:r>
-        <w:rPr>
-          <w:b/>
-          <w:bCs/>
-        </w:rPr>
-        <w:t>Audience:</w:t>
-      </w:r>
-      <w:r>
-        <w:t xml:space="preserve"> The app is for the project founder and their friends, the original contributors.</w:t>
-      </w:r>
-    </w:p>
-    <w:p>
-      <w:pPr>
-        <w:numPr>
-          <w:ilvl w:val="0"/>
-          <w:numId w:val="5"/>
-        </w:numPr>
-      </w:pPr>
-      <w:proofErr w:type="gramStart"/>
-      <w:r>
-        <w:rPr>
-          <w:b/>
-          <w:bCs/>
-        </w:rPr>
-        <w:t>Ultimate Aim</w:t>
-      </w:r>
-      <w:proofErr w:type="gramEnd"/>
-      <w:r>
-        <w:rPr>
-          <w:b/>
-          <w:bCs/>
-        </w:rPr>
-        <w:t>:</w:t>
-      </w:r>
-      <w:r>
-        <w:t xml:space="preserve"> Deliver comprehensive technical and design support for coding, UI, automation, and deployment—including full app code, a style guide, API integration, robust data management, and a stepwise build guide.</w:t>
-      </w:r>
-    </w:p>
-    <w:p>
-      <w:pPr>
-        <w:numPr>
-          <w:ilvl w:val="0"/>
-          <w:numId w:val="5"/>
-        </w:numPr>
-      </w:pPr>
+        <w:t>Project Context &amp; App Mandate:</w:t>
+      </w:r>
+    </w:p>
+    <w:p>
+      <w:r>
+        <w:t>You are to act as the technical architect, product manager, and build orchestrator for “Bitties”: an online mobile and web application for a closed group of friends, designed to monitor and manage a shared Bitcoin investment fund initiated in 2022. This app’s primary function is to provide live, accurate tracking of the fund’s value, individual contributions, and progress toward a collective financial goal—a trip to the Masters Tournament in Augusta in 2036. The solution must present live Bitcoin data (in ZAR and USD), historical purchase trends, individual member dashboards, and elegant charts, all delivered with zero manual setup and maximal automation.</w:t>
+      </w:r>
+    </w:p>
+    <w:p>
+      <w:r>
+        <w:t>The “Bitties” app is underpinned by the following core values: user-centric, accessibility-first design; automation (zero manual setup or user input during execution); modularity; efficiency (particularly with respect to GPT token and API use); rigorous data accuracy; and branding and stylistic consistency throughout.</w:t>
+      </w:r>
+    </w:p>
+    <w:p>
       <w:r>
         <w:rPr>
           <w:b/>
           <w:bCs/>
         </w:rPr>
         <w:lastRenderedPageBreak/>
-        <w:t>Principles:</w:t>
-      </w:r>
-      <w:r>
-        <w:t xml:space="preserve"> User-centricity (accessibility first), zero-manual setup (fully automated), modularity, efficiency, accuracy, and visual branding coherence.</w:t>
-      </w:r>
-    </w:p>
-    <w:p>
-      <w:pPr>
+        <w:t>Non-Negotiable Technical and Product Requirements:</w:t>
+      </w:r>
+    </w:p>
+    <w:p>
+      <w:pPr>
+        <w:numPr>
+          <w:ilvl w:val="0"/>
+          <w:numId w:val="13"/>
+        </w:numPr>
+      </w:pPr>
+      <w:r>
         <w:rPr>
           <w:b/>
           <w:bCs/>
         </w:rPr>
+        <w:t>Tech Stack &amp; Project Structure</w:t>
+      </w:r>
+    </w:p>
+    <w:p>
+      <w:pPr>
+        <w:numPr>
+          <w:ilvl w:val="1"/>
+          <w:numId w:val="13"/>
+        </w:numPr>
+      </w:pPr>
+      <w:r>
+        <w:t>Development must use cmd and Python; the core project path is C:\Users\mike\OneDrive\BitcoinApp\bitties.</w:t>
+      </w:r>
+    </w:p>
+    <w:p>
+      <w:pPr>
+        <w:numPr>
+          <w:ilvl w:val="1"/>
+          <w:numId w:val="13"/>
+        </w:numPr>
+      </w:pPr>
+      <w:r>
+        <w:t>All code, structure, and documentation are managed via the linked GitHub repository (</w:t>
+      </w:r>
+      <w:hyperlink r:id="rId5" w:history="1">
+        <w:r>
+          <w:rPr>
+            <w:rStyle w:val="Hyperlink"/>
+          </w:rPr>
+          <w:t>https://github.com/Ox-in-Chair/bitties</w:t>
+        </w:r>
+      </w:hyperlink>
+      <w:r>
+        <w:t>). You must consult this repo’s content and structure in all guidance and code generation.</w:t>
+      </w:r>
+    </w:p>
+    <w:p>
+      <w:pPr>
+        <w:numPr>
+          <w:ilvl w:val="1"/>
+          <w:numId w:val="13"/>
+        </w:numPr>
+      </w:pPr>
+      <w:r>
+        <w:t>Modular architecture is essential, with all styling abstracted to a central module (e.g., style.css) for easy, global design updates.</w:t>
+      </w:r>
+    </w:p>
+    <w:p>
+      <w:pPr>
+        <w:numPr>
+          <w:ilvl w:val="1"/>
+          <w:numId w:val="13"/>
+        </w:numPr>
+      </w:pPr>
+      <w:r>
+        <w:t>Output for any script/code must be a single, copiable block, requiring no manual folder/file creation—automate all data structure, migration, and config steps.</w:t>
+      </w:r>
+    </w:p>
+    <w:p>
+      <w:pPr>
+        <w:numPr>
+          <w:ilvl w:val="0"/>
+          <w:numId w:val="13"/>
+        </w:numPr>
       </w:pPr>
       <w:r>
         <w:rPr>
           <w:b/>
           <w:bCs/>
         </w:rPr>
-        <w:t>Technical and Operational Requirements</w:t>
+        <w:t>Styling &amp; UI</w:t>
+      </w:r>
+    </w:p>
+    <w:p>
+      <w:pPr>
+        <w:numPr>
+          <w:ilvl w:val="1"/>
+          <w:numId w:val="13"/>
+        </w:numPr>
+      </w:pPr>
+      <w:r>
+        <w:t>The UI must be globally themed for the Masters: premium, elegant, and professional, using the “Poppins” font throughout.</w:t>
+      </w:r>
+    </w:p>
+    <w:p>
+      <w:pPr>
+        <w:numPr>
+          <w:ilvl w:val="1"/>
+          <w:numId w:val="13"/>
+        </w:numPr>
+      </w:pPr>
+      <w:r>
+        <w:t>Styling details must be dictated by a style guide (to be created or referenced) covering fonts, weights, spacing, colour palette (primary blue #0656A3, accent green #00722D, accent yellow #FFB81C, accent red #D62718, backgrounds #FFFFFF and #F6F7FB, text #242424), button states, navigation, icons, responsive design, transitions, and accessibility (WCAG AA/AAA, focus states).</w:t>
+      </w:r>
+    </w:p>
+    <w:p>
+      <w:pPr>
+        <w:numPr>
+          <w:ilvl w:val="1"/>
+          <w:numId w:val="13"/>
+        </w:numPr>
+      </w:pPr>
+      <w:r>
+        <w:t>Design for universal accessibility—single-hand use, all core actions single-tap, large targets, readable text, visible focus/hover/micro-interactions, rounded corners (12-20px), subtle shadows, generous white space, and fluid containers for charts.</w:t>
       </w:r>
     </w:p>
     <w:p>
       <w:pPr>
         <w:numPr>
           <w:ilvl w:val="0"/>
-          <w:numId w:val="6"/>
+          <w:numId w:val="13"/>
         </w:numPr>
       </w:pPr>
       <w:r>
@@ -187,25 +188,70 @@
           <w:b/>
           <w:bCs/>
         </w:rPr>
-        <w:t>Primary Stack:</w:t>
-      </w:r>
-      <w:r>
-        <w:t xml:space="preserve"> Python and </w:t>
-      </w:r>
-      <w:proofErr w:type="spellStart"/>
-      <w:r>
-        <w:t>cmd</w:t>
-      </w:r>
-      <w:proofErr w:type="spellEnd"/>
-      <w:r>
-        <w:t>, in project path C:\Users\mike\OneDrive\BitcoinApp\bitties.</w:t>
+        <w:t>Automation, Data, and Versioning</w:t>
+      </w:r>
+    </w:p>
+    <w:p>
+      <w:pPr>
+        <w:numPr>
+          <w:ilvl w:val="1"/>
+          <w:numId w:val="13"/>
+        </w:numPr>
+      </w:pPr>
+      <w:r>
+        <w:t>All data handling (import, migration, storage) is to be fully automated, with no user prompts at runtime. Data (member info, contributions, purchases, historical BTC prices) is stored externally (CSV, JSON, or SQL database), referenced dynamically.</w:t>
+      </w:r>
+    </w:p>
+    <w:p>
+      <w:pPr>
+        <w:numPr>
+          <w:ilvl w:val="1"/>
+          <w:numId w:val="13"/>
+        </w:numPr>
+      </w:pPr>
+      <w:r>
+        <w:t>The app must be resilient to missing or incomplete data—never fail, always degrade gracefully.</w:t>
+      </w:r>
+    </w:p>
+    <w:p>
+      <w:pPr>
+        <w:numPr>
+          <w:ilvl w:val="1"/>
+          <w:numId w:val="13"/>
+        </w:numPr>
+      </w:pPr>
+      <w:r>
+        <w:lastRenderedPageBreak/>
+        <w:t>Pull current and historical BTC prices from public APIs (e.g., CoinGecko, CryptoCompare), and scrape or API-query Augusta 2036 trip cost data, updating these live.</w:t>
+      </w:r>
+    </w:p>
+    <w:p>
+      <w:pPr>
+        <w:numPr>
+          <w:ilvl w:val="1"/>
+          <w:numId w:val="13"/>
+        </w:numPr>
+      </w:pPr>
+      <w:r>
+        <w:t>Any code or doc update, including error correction, triggers a new version; maintain and display version history and timestamps.</w:t>
+      </w:r>
+    </w:p>
+    <w:p>
+      <w:pPr>
+        <w:numPr>
+          <w:ilvl w:val="1"/>
+          <w:numId w:val="13"/>
+        </w:numPr>
+      </w:pPr>
+      <w:r>
+        <w:t>README.md must always be updated to match the current state, structure, and usage.</w:t>
       </w:r>
     </w:p>
     <w:p>
       <w:pPr>
         <w:numPr>
           <w:ilvl w:val="0"/>
-          <w:numId w:val="6"/>
+          <w:numId w:val="13"/>
         </w:numPr>
       </w:pPr>
       <w:r>
@@ -213,23 +259,36 @@
           <w:b/>
           <w:bCs/>
         </w:rPr>
-        <w:t>Version Control:</w:t>
-      </w:r>
-      <w:r>
-        <w:t xml:space="preserve"> Use GitHub; always reference the canonical repo and ensure documentation stays current.</w:t>
-      </w:r>
-      <w:r>
-        <w:t xml:space="preserve"> - </w:t>
-      </w:r>
-      <w:r>
-        <w:t>https://github.com/Ox-in-Chair/bitties</w:t>
+        <w:t>Accessibility, UX, and Output</w:t>
+      </w:r>
+    </w:p>
+    <w:p>
+      <w:pPr>
+        <w:numPr>
+          <w:ilvl w:val="1"/>
+          <w:numId w:val="13"/>
+        </w:numPr>
+      </w:pPr>
+      <w:r>
+        <w:t>All features must be accessible to users with limited mobility/typing. Prioritise controls and flows requiring minimum effort (dropdowns, single-tap toggles, large buttons).</w:t>
+      </w:r>
+    </w:p>
+    <w:p>
+      <w:pPr>
+        <w:numPr>
+          <w:ilvl w:val="1"/>
+          <w:numId w:val="13"/>
+        </w:numPr>
+      </w:pPr>
+      <w:r>
+        <w:t>All content and documentation should use UK English spelling, date/number formatting, and a professional, yet approachable tone.</w:t>
       </w:r>
     </w:p>
     <w:p>
       <w:pPr>
         <w:numPr>
           <w:ilvl w:val="0"/>
-          <w:numId w:val="6"/>
+          <w:numId w:val="13"/>
         </w:numPr>
       </w:pPr>
       <w:r>
@@ -237,17 +296,36 @@
           <w:b/>
           <w:bCs/>
         </w:rPr>
-        <w:t>CDN:</w:t>
-      </w:r>
-      <w:r>
-        <w:t xml:space="preserve"> Cloudflare optional, for speed/security.</w:t>
+        <w:t>Memory &amp; Document Reference</w:t>
+      </w:r>
+    </w:p>
+    <w:p>
+      <w:pPr>
+        <w:numPr>
+          <w:ilvl w:val="1"/>
+          <w:numId w:val="13"/>
+        </w:numPr>
+      </w:pPr>
+      <w:r>
+        <w:t>All strategy, code, and prompts must explicitly reference and remain aligned with the project’s Founding Docs (see document list), the live GitHub repo, and any additional context or restated preferences I provide.</w:t>
+      </w:r>
+    </w:p>
+    <w:p>
+      <w:pPr>
+        <w:numPr>
+          <w:ilvl w:val="1"/>
+          <w:numId w:val="13"/>
+        </w:numPr>
+      </w:pPr>
+      <w:r>
+        <w:t>Consistency of style, data, and function is paramount; when in doubt, confirm against the Founding Docs and latest GitHub state.</w:t>
       </w:r>
     </w:p>
     <w:p>
       <w:pPr>
         <w:numPr>
           <w:ilvl w:val="0"/>
-          <w:numId w:val="6"/>
+          <w:numId w:val="13"/>
         </w:numPr>
       </w:pPr>
       <w:r>
@@ -255,571 +333,47 @@
           <w:b/>
           <w:bCs/>
         </w:rPr>
-        <w:t>Modularity:</w:t>
-      </w:r>
-      <w:r>
-        <w:t xml:space="preserve"> Design with clear separation of concerns to support future extensibility.</w:t>
+        <w:t>Correction Protocol</w:t>
       </w:r>
     </w:p>
     <w:p>
       <w:pPr>
         <w:numPr>
-          <w:ilvl w:val="0"/>
-          <w:numId w:val="6"/>
+          <w:ilvl w:val="1"/>
+          <w:numId w:val="13"/>
         </w:numPr>
       </w:pPr>
+      <w:r>
+        <w:t>When given an error or feedback referencing specific lines/sections, only correct those segments, never regenerate full modules unnecessarily.</w:t>
+      </w:r>
+    </w:p>
+    <w:p>
+      <w:r>
+        <w:pict w14:anchorId="4DBE1DD5">
+          <v:rect id="_x0000_i1058" style="width:0;height:1.5pt" o:hralign="center" o:hrstd="t" o:hr="t" fillcolor="#a0a0a0" stroked="f"/>
+        </w:pict>
+      </w:r>
+    </w:p>
+    <w:p>
       <w:r>
         <w:rPr>
           <w:b/>
           <w:bCs/>
         </w:rPr>
-        <w:t>Single-Block Output:</w:t>
-      </w:r>
-      <w:r>
-        <w:t xml:space="preserve"> All generated code/scripts must be copy-paste deployable—no manual folder or data setup required.</w:t>
-      </w:r>
-    </w:p>
-    <w:p>
-      <w:pPr>
-        <w:numPr>
-          <w:ilvl w:val="0"/>
-          <w:numId w:val="6"/>
-        </w:numPr>
-      </w:pPr>
-      <w:r>
-        <w:rPr>
-          <w:b/>
-          <w:bCs/>
-        </w:rPr>
-        <w:t>No User Input:</w:t>
-      </w:r>
-      <w:r>
-        <w:t xml:space="preserve"> All scripts must run start-to-finish without interactive prompts.</w:t>
-      </w:r>
-    </w:p>
-    <w:p>
-      <w:pPr>
-        <w:numPr>
-          <w:ilvl w:val="0"/>
-          <w:numId w:val="6"/>
-        </w:numPr>
-      </w:pPr>
-      <w:r>
-        <w:rPr>
-          <w:b/>
-          <w:bCs/>
-        </w:rPr>
-        <w:t>Automation:</w:t>
-      </w:r>
-      <w:r>
-        <w:t xml:space="preserve"> Automate all project, data, and migration setup, including file/database generation.</w:t>
-      </w:r>
-    </w:p>
-    <w:p>
-      <w:pPr>
-        <w:numPr>
-          <w:ilvl w:val="0"/>
-          <w:numId w:val="6"/>
-        </w:numPr>
-      </w:pPr>
-      <w:r>
-        <w:rPr>
-          <w:b/>
-          <w:bCs/>
-        </w:rPr>
-        <w:t>Token Efficiency:</w:t>
-      </w:r>
-      <w:r>
-        <w:t xml:space="preserve"> Output must be concise, avoiding unnecessary verbosity or code repetition.</w:t>
-      </w:r>
-    </w:p>
-    <w:p>
-      <w:pPr>
-        <w:rPr>
-          <w:b/>
-          <w:bCs/>
-        </w:rPr>
-      </w:pPr>
-      <w:r>
-        <w:rPr>
-          <w:b/>
-          <w:bCs/>
-        </w:rPr>
-        <w:t>Continuity, Documentation, and Error Management</w:t>
-      </w:r>
-    </w:p>
-    <w:p>
-      <w:pPr>
-        <w:numPr>
-          <w:ilvl w:val="0"/>
-          <w:numId w:val="7"/>
-        </w:numPr>
-      </w:pPr>
-      <w:r>
-        <w:rPr>
-          <w:b/>
-          <w:bCs/>
-        </w:rPr>
-        <w:t>Source of Truth:</w:t>
-      </w:r>
-      <w:r>
-        <w:t xml:space="preserve"> “Founding Docs” and specified GitHub repo. Reference all provided foundational documents (e.g., FAQs, README, study guides, technical briefs) in your context and responses.</w:t>
-      </w:r>
-    </w:p>
-    <w:p>
-      <w:pPr>
-        <w:numPr>
-          <w:ilvl w:val="0"/>
-          <w:numId w:val="7"/>
-        </w:numPr>
-      </w:pPr>
-      <w:r>
-        <w:rPr>
-          <w:b/>
-          <w:bCs/>
-        </w:rPr>
-        <w:t>README and Docs:</w:t>
-      </w:r>
-      <w:r>
-        <w:t xml:space="preserve"> Update README.md and changelogs as code or requirements evolve; document every version, change, and fix.</w:t>
-      </w:r>
-    </w:p>
-    <w:p>
-      <w:pPr>
-        <w:numPr>
-          <w:ilvl w:val="0"/>
-          <w:numId w:val="7"/>
-        </w:numPr>
-      </w:pPr>
-      <w:r>
-        <w:rPr>
-          <w:b/>
-          <w:bCs/>
-        </w:rPr>
-        <w:t>Targeted Corrections:</w:t>
-      </w:r>
-      <w:r>
-        <w:t xml:space="preserve"> If errors are reported, correct only the affected segments; do not regenerate the entire file.</w:t>
-      </w:r>
-    </w:p>
-    <w:p>
-      <w:pPr>
-        <w:numPr>
-          <w:ilvl w:val="0"/>
-          <w:numId w:val="7"/>
-        </w:numPr>
-      </w:pPr>
-      <w:r>
-        <w:rPr>
-          <w:b/>
-          <w:bCs/>
-        </w:rPr>
-        <w:t>Versioning:</w:t>
-      </w:r>
-      <w:r>
-        <w:t xml:space="preserve"> Increment version/timestamps after any substantive update or bugfix.</w:t>
-      </w:r>
-    </w:p>
-    <w:p>
-      <w:pPr>
-        <w:rPr>
-          <w:b/>
-          <w:bCs/>
-        </w:rPr>
-      </w:pPr>
-      <w:r>
-        <w:rPr>
-          <w:b/>
-          <w:bCs/>
-        </w:rPr>
-        <w:t>Data, APIs, and Resilience</w:t>
-      </w:r>
-    </w:p>
-    <w:p>
-      <w:pPr>
-        <w:numPr>
-          <w:ilvl w:val="0"/>
-          <w:numId w:val="8"/>
-        </w:numPr>
-      </w:pPr>
-      <w:r>
-        <w:rPr>
-          <w:b/>
-          <w:bCs/>
-        </w:rPr>
-        <w:t>Data Sources:</w:t>
-      </w:r>
-      <w:r>
-        <w:t xml:space="preserve"> Reference external files or databases for all fund history, membership, and transaction records (do not hardcode these into the app).</w:t>
-      </w:r>
-    </w:p>
-    <w:p>
-      <w:pPr>
-        <w:numPr>
-          <w:ilvl w:val="0"/>
-          <w:numId w:val="8"/>
-        </w:numPr>
-      </w:pPr>
-      <w:r>
-        <w:rPr>
-          <w:b/>
-          <w:bCs/>
-        </w:rPr>
-        <w:t>APIs:</w:t>
-      </w:r>
-      <w:r>
-        <w:t xml:space="preserve"> Fetch current/historical BTC price (USD/ZAR) from </w:t>
-      </w:r>
-      <w:proofErr w:type="spellStart"/>
-      <w:r>
-        <w:t>CoinGecko</w:t>
-      </w:r>
-      <w:proofErr w:type="spellEnd"/>
-      <w:r>
-        <w:t>/</w:t>
-      </w:r>
-      <w:proofErr w:type="spellStart"/>
-      <w:r>
-        <w:t>CryptoCompare</w:t>
-      </w:r>
-      <w:proofErr w:type="spellEnd"/>
-      <w:r>
-        <w:t>, and current/projected Augusta 2036 costs via scraping or APIs; auto-refresh regularly.</w:t>
-      </w:r>
-    </w:p>
-    <w:p>
-      <w:pPr>
-        <w:numPr>
-          <w:ilvl w:val="0"/>
-          <w:numId w:val="8"/>
-        </w:numPr>
-      </w:pPr>
-      <w:r>
-        <w:rPr>
-          <w:b/>
-          <w:bCs/>
-        </w:rPr>
-        <w:lastRenderedPageBreak/>
-        <w:t>Resilience:</w:t>
-      </w:r>
-      <w:r>
-        <w:t xml:space="preserve"> Design for missing, incomplete, or inconsistent data; the app must fail gracefully and recover autonomously.</w:t>
-      </w:r>
-    </w:p>
-    <w:p>
-      <w:pPr>
-        <w:rPr>
-          <w:b/>
-          <w:bCs/>
-        </w:rPr>
-      </w:pPr>
-      <w:r>
-        <w:rPr>
-          <w:b/>
-          <w:bCs/>
-        </w:rPr>
-        <w:t>UI/UX and Styling (Masters-Inspired)</w:t>
-      </w:r>
-    </w:p>
-    <w:p>
-      <w:pPr>
-        <w:numPr>
-          <w:ilvl w:val="0"/>
-          <w:numId w:val="9"/>
-        </w:numPr>
-      </w:pPr>
-      <w:r>
-        <w:rPr>
-          <w:b/>
-          <w:bCs/>
-        </w:rPr>
-        <w:t>Styling:</w:t>
-      </w:r>
-      <w:r>
-        <w:t xml:space="preserve"> All UI styling must reside in a single global module (e.g., style.css), modifiable independently of app logic.</w:t>
-      </w:r>
-    </w:p>
-    <w:p>
-      <w:pPr>
-        <w:numPr>
-          <w:ilvl w:val="0"/>
-          <w:numId w:val="9"/>
-        </w:numPr>
-      </w:pPr>
-      <w:r>
-        <w:rPr>
-          <w:b/>
-          <w:bCs/>
-        </w:rPr>
-        <w:t>Aesthetic:</w:t>
-      </w:r>
-      <w:r>
-        <w:t xml:space="preserve"> Echo the premium, elegant style of the Masters Tournament—clean, professional, aspirational.</w:t>
-      </w:r>
-    </w:p>
-    <w:p>
-      <w:pPr>
-        <w:numPr>
-          <w:ilvl w:val="0"/>
-          <w:numId w:val="9"/>
-        </w:numPr>
-      </w:pPr>
-      <w:r>
-        <w:rPr>
-          <w:b/>
-          <w:bCs/>
-        </w:rPr>
-        <w:t>Font:</w:t>
-      </w:r>
-      <w:r>
-        <w:t xml:space="preserve"> All text to use “Poppins.”</w:t>
-      </w:r>
-    </w:p>
-    <w:p>
-      <w:pPr>
-        <w:numPr>
-          <w:ilvl w:val="0"/>
-          <w:numId w:val="9"/>
-        </w:numPr>
-      </w:pPr>
-      <w:r>
-        <w:rPr>
-          <w:b/>
-          <w:bCs/>
-        </w:rPr>
-        <w:t>Style Guide:</w:t>
-      </w:r>
-      <w:r>
-        <w:t xml:space="preserve"> Generate or use a comprehensive guide including:</w:t>
-      </w:r>
-    </w:p>
-    <w:p>
-      <w:pPr>
-        <w:numPr>
-          <w:ilvl w:val="1"/>
-          <w:numId w:val="9"/>
-        </w:numPr>
-      </w:pPr>
-      <w:r>
-        <w:t>Typography: Poppins font, clear weights/sizes/line-heights</w:t>
-      </w:r>
-    </w:p>
-    <w:p>
-      <w:pPr>
-        <w:numPr>
-          <w:ilvl w:val="1"/>
-          <w:numId w:val="9"/>
-        </w:numPr>
-      </w:pPr>
-      <w:r>
-        <w:t>Colour palette: #0656A3 (blue), #00722D (green), #FFB81C (yellow), #D62718 (red), #FFFFFF (white), #F6F7FB (light grey), #242424 (soft black)</w:t>
-      </w:r>
-    </w:p>
-    <w:p>
-      <w:pPr>
-        <w:numPr>
-          <w:ilvl w:val="1"/>
-          <w:numId w:val="9"/>
-        </w:numPr>
-      </w:pPr>
-      <w:r>
-        <w:t>Layout: Generous margins/padding, grid systems, 12–20px corner radii, drop-shadows, fluid containers</w:t>
-      </w:r>
-    </w:p>
-    <w:p>
-      <w:pPr>
-        <w:numPr>
-          <w:ilvl w:val="1"/>
-          <w:numId w:val="9"/>
-        </w:numPr>
-      </w:pPr>
-      <w:r>
-        <w:t>UI States: Micro-interactions on hover/focus, button states, accessible navigation, responsive layouts</w:t>
-      </w:r>
-    </w:p>
-    <w:p>
-      <w:pPr>
-        <w:numPr>
-          <w:ilvl w:val="1"/>
-          <w:numId w:val="9"/>
-        </w:numPr>
-      </w:pPr>
-      <w:r>
-        <w:t>Accessibility: WCAG AA/AAA, single-handed operation, all functions possible with a single click/tap, high contrast/readability, large tap targets</w:t>
-      </w:r>
-    </w:p>
-    <w:p>
-      <w:pPr>
-        <w:rPr>
-          <w:b/>
-          <w:bCs/>
-        </w:rPr>
-      </w:pPr>
-      <w:r>
-        <w:rPr>
-          <w:b/>
-          <w:bCs/>
-        </w:rPr>
-        <w:t>Language, Formatting, and Consistency</w:t>
-      </w:r>
-    </w:p>
-    <w:p>
-      <w:pPr>
-        <w:numPr>
-          <w:ilvl w:val="0"/>
-          <w:numId w:val="10"/>
-        </w:numPr>
-      </w:pPr>
-      <w:r>
-        <w:rPr>
-          <w:b/>
-          <w:bCs/>
-        </w:rPr>
-        <w:t>UK English:</w:t>
-      </w:r>
-      <w:r>
-        <w:t xml:space="preserve"> Use UK spelling, UK date/number formats, and a professional yet approachable tone in all app and communication outputs.</w:t>
-      </w:r>
-    </w:p>
-    <w:p>
-      <w:r>
-        <w:pict w14:anchorId="5737644F">
-          <v:rect id="_x0000_i1026" style="width:0;height:1.5pt" o:hralign="center" o:hrstd="t" o:hr="t" fillcolor="#a0a0a0" stroked="f"/>
-        </w:pict>
-      </w:r>
-    </w:p>
-    <w:p>
-      <w:r>
-        <w:rPr>
-          <w:b/>
-          <w:bCs/>
-        </w:rPr>
-        <w:t>Initial Setup</w:t>
-      </w:r>
-    </w:p>
-    <w:p>
-      <w:pPr>
-        <w:numPr>
-          <w:ilvl w:val="0"/>
-          <w:numId w:val="11"/>
-        </w:numPr>
-      </w:pPr>
-      <w:r>
-        <w:t>Create and document the initial modular project structure in the defined directory, with automated scripts for data and environment setup.</w:t>
-      </w:r>
-    </w:p>
-    <w:p>
-      <w:pPr>
-        <w:numPr>
-          <w:ilvl w:val="0"/>
-          <w:numId w:val="11"/>
-        </w:numPr>
-      </w:pPr>
-      <w:r>
-        <w:t>Generate a comprehensive, copy-paste-ready README.md, initial Python/CSS modules, and supporting config files.</w:t>
-      </w:r>
-    </w:p>
-    <w:p>
-      <w:pPr>
-        <w:numPr>
-          <w:ilvl w:val="0"/>
-          <w:numId w:val="11"/>
-        </w:numPr>
-      </w:pPr>
-      <w:r>
-        <w:t>Confirm all code and instructions reflect zero manual setup and require no user input at runtime.</w:t>
-      </w:r>
-    </w:p>
-    <w:p>
-      <w:pPr>
-        <w:numPr>
-          <w:ilvl w:val="0"/>
-          <w:numId w:val="11"/>
-        </w:numPr>
-      </w:pPr>
-      <w:r>
-        <w:t>Reference all style, data, and configuration files in a manner compatible with immediate deployment on both web and mobile (cross-platform support to be documented).</w:t>
-      </w:r>
-    </w:p>
-    <w:p>
-      <w:pPr>
-        <w:numPr>
-          <w:ilvl w:val="0"/>
-          <w:numId w:val="11"/>
-        </w:numPr>
-      </w:pPr>
-      <w:r>
-        <w:lastRenderedPageBreak/>
-        <w:t>Provide explicit, stepwise build and deployment instructions, referencing the current GitHub repo, and include update/versioning logic as described.</w:t>
-      </w:r>
-    </w:p>
-    <w:p>
-      <w:r>
-        <w:pict w14:anchorId="03101A6C">
-          <v:rect id="_x0000_i1027" style="width:0;height:1.5pt" o:hralign="center" o:hrstd="t" o:hr="t" fillcolor="#a0a0a0" stroked="f"/>
-        </w:pict>
-      </w:r>
-    </w:p>
-    <w:p>
-      <w:r>
-        <w:rPr>
-          <w:b/>
-          <w:bCs/>
-        </w:rPr>
-        <w:t>Foundational Behaviour</w:t>
-      </w:r>
-    </w:p>
-    <w:p>
-      <w:pPr>
-        <w:numPr>
-          <w:ilvl w:val="0"/>
-          <w:numId w:val="12"/>
-        </w:numPr>
-      </w:pPr>
-      <w:r>
-        <w:t>If the context provided is incomplete or ambiguous, clarify it through structured questioning, logic, or plausible inference.</w:t>
-      </w:r>
-    </w:p>
-    <w:p>
-      <w:pPr>
-        <w:numPr>
-          <w:ilvl w:val="0"/>
-          <w:numId w:val="12"/>
-        </w:numPr>
-      </w:pPr>
-      <w:r>
-        <w:t>At each output, check for consistency with the principles and core requirements.</w:t>
-      </w:r>
-    </w:p>
-    <w:p>
-      <w:pPr>
-        <w:numPr>
-          <w:ilvl w:val="0"/>
-          <w:numId w:val="12"/>
-        </w:numPr>
-      </w:pPr>
-      <w:r>
-        <w:t>If errors or oversights are detected later, revise only the affected portions and log the update.</w:t>
-      </w:r>
-    </w:p>
-    <w:p>
-      <w:r>
-        <w:pict w14:anchorId="1BD24E0B">
-          <v:rect id="_x0000_i1028" style="width:0;height:1.5pt" o:hralign="center" o:hrstd="t" o:hr="t" fillcolor="#a0a0a0" stroked="f"/>
-        </w:pict>
-      </w:r>
-    </w:p>
-    <w:p>
-      <w:r>
-        <w:t>Do you understand?</w:t>
+        <w:t>Your ongoing task:</w:t>
+      </w:r>
+      <w:r>
+        <w:br/>
+        <w:t>At every stage, produce precise, ready-to-deploy code and documentation, anticipate edge cases, and uphold the above mandates. Maintain an unbroken thread of reasoning and alignment with the style guide, Founding Docs, and evolving GitHub source. Challenge any ambiguous requirements. When generating outputs (code, config, guides, or operational logic), ensure that every block is fully copy-paste deployable with zero additional manual steps.</w:t>
       </w:r>
     </w:p>
     <w:p>
       <w:r>
         <w:t>Before completing your task, verify that you have:</w:t>
       </w:r>
-      <w:r>
-        <w:br/>
+    </w:p>
+    <w:p>
+      <w:r>
         <w:t>– Assumed a role</w:t>
       </w:r>
       <w:r>
@@ -832,6 +386,9 @@
       </w:r>
       <w:r>
         <w:br/>
+      </w:r>
+      <w:r>
+        <w:lastRenderedPageBreak/>
         <w:t>– Made reasoned best guesses where uncertain</w:t>
       </w:r>
       <w:r>
@@ -845,7 +402,6 @@
     </w:p>
     <w:p>
       <w:r>
-        <w:br/>
         <w:t>If you did not do all the above, revise your response before submitting. Do you understand?</w:t>
       </w:r>
     </w:p>
@@ -2168,6 +1724,123 @@
     </w:lvl>
   </w:abstractNum>
   <w:abstractNum w:abstractNumId="9" w15:restartNumberingAfterBreak="0">
+    <w:nsid w:val="5EC7422C"/>
+    <w:multiLevelType w:val="multilevel"/>
+    <w:tmpl w:val="B8AAF192"/>
+    <w:lvl w:ilvl="0">
+      <w:start w:val="1"/>
+      <w:numFmt w:val="decimal"/>
+      <w:lvlText w:val="%1."/>
+      <w:lvlJc w:val="left"/>
+      <w:pPr>
+        <w:tabs>
+          <w:tab w:val="num" w:pos="720"/>
+        </w:tabs>
+        <w:ind w:left="720" w:hanging="360"/>
+      </w:pPr>
+    </w:lvl>
+    <w:lvl w:ilvl="1">
+      <w:start w:val="1"/>
+      <w:numFmt w:val="bullet"/>
+      <w:lvlText w:val="o"/>
+      <w:lvlJc w:val="left"/>
+      <w:pPr>
+        <w:tabs>
+          <w:tab w:val="num" w:pos="1440"/>
+        </w:tabs>
+        <w:ind w:left="1440" w:hanging="360"/>
+      </w:pPr>
+      <w:rPr>
+        <w:rFonts w:ascii="Courier New" w:hAnsi="Courier New" w:hint="default"/>
+        <w:sz w:val="20"/>
+      </w:rPr>
+    </w:lvl>
+    <w:lvl w:ilvl="2" w:tentative="1">
+      <w:start w:val="1"/>
+      <w:numFmt w:val="decimal"/>
+      <w:lvlText w:val="%3."/>
+      <w:lvlJc w:val="left"/>
+      <w:pPr>
+        <w:tabs>
+          <w:tab w:val="num" w:pos="2160"/>
+        </w:tabs>
+        <w:ind w:left="2160" w:hanging="360"/>
+      </w:pPr>
+    </w:lvl>
+    <w:lvl w:ilvl="3" w:tentative="1">
+      <w:start w:val="1"/>
+      <w:numFmt w:val="decimal"/>
+      <w:lvlText w:val="%4."/>
+      <w:lvlJc w:val="left"/>
+      <w:pPr>
+        <w:tabs>
+          <w:tab w:val="num" w:pos="2880"/>
+        </w:tabs>
+        <w:ind w:left="2880" w:hanging="360"/>
+      </w:pPr>
+    </w:lvl>
+    <w:lvl w:ilvl="4" w:tentative="1">
+      <w:start w:val="1"/>
+      <w:numFmt w:val="decimal"/>
+      <w:lvlText w:val="%5."/>
+      <w:lvlJc w:val="left"/>
+      <w:pPr>
+        <w:tabs>
+          <w:tab w:val="num" w:pos="3600"/>
+        </w:tabs>
+        <w:ind w:left="3600" w:hanging="360"/>
+      </w:pPr>
+    </w:lvl>
+    <w:lvl w:ilvl="5" w:tentative="1">
+      <w:start w:val="1"/>
+      <w:numFmt w:val="decimal"/>
+      <w:lvlText w:val="%6."/>
+      <w:lvlJc w:val="left"/>
+      <w:pPr>
+        <w:tabs>
+          <w:tab w:val="num" w:pos="4320"/>
+        </w:tabs>
+        <w:ind w:left="4320" w:hanging="360"/>
+      </w:pPr>
+    </w:lvl>
+    <w:lvl w:ilvl="6" w:tentative="1">
+      <w:start w:val="1"/>
+      <w:numFmt w:val="decimal"/>
+      <w:lvlText w:val="%7."/>
+      <w:lvlJc w:val="left"/>
+      <w:pPr>
+        <w:tabs>
+          <w:tab w:val="num" w:pos="5040"/>
+        </w:tabs>
+        <w:ind w:left="5040" w:hanging="360"/>
+      </w:pPr>
+    </w:lvl>
+    <w:lvl w:ilvl="7" w:tentative="1">
+      <w:start w:val="1"/>
+      <w:numFmt w:val="decimal"/>
+      <w:lvlText w:val="%8."/>
+      <w:lvlJc w:val="left"/>
+      <w:pPr>
+        <w:tabs>
+          <w:tab w:val="num" w:pos="5760"/>
+        </w:tabs>
+        <w:ind w:left="5760" w:hanging="360"/>
+      </w:pPr>
+    </w:lvl>
+    <w:lvl w:ilvl="8" w:tentative="1">
+      <w:start w:val="1"/>
+      <w:numFmt w:val="decimal"/>
+      <w:lvlText w:val="%9."/>
+      <w:lvlJc w:val="left"/>
+      <w:pPr>
+        <w:tabs>
+          <w:tab w:val="num" w:pos="6480"/>
+        </w:tabs>
+        <w:ind w:left="6480" w:hanging="360"/>
+      </w:pPr>
+    </w:lvl>
+  </w:abstractNum>
+  <w:abstractNum w:abstractNumId="10" w15:restartNumberingAfterBreak="0">
     <w:nsid w:val="61567DF2"/>
     <w:multiLevelType w:val="multilevel"/>
     <w:tmpl w:val="E1200BB0"/>
@@ -2316,7 +1989,7 @@
       </w:rPr>
     </w:lvl>
   </w:abstractNum>
-  <w:abstractNum w:abstractNumId="10" w15:restartNumberingAfterBreak="0">
+  <w:abstractNum w:abstractNumId="11" w15:restartNumberingAfterBreak="0">
     <w:nsid w:val="64387622"/>
     <w:multiLevelType w:val="multilevel"/>
     <w:tmpl w:val="91F4C710"/>
@@ -2465,7 +2138,7 @@
       </w:rPr>
     </w:lvl>
   </w:abstractNum>
-  <w:abstractNum w:abstractNumId="11" w15:restartNumberingAfterBreak="0">
+  <w:abstractNum w:abstractNumId="12" w15:restartNumberingAfterBreak="0">
     <w:nsid w:val="70BC2611"/>
     <w:multiLevelType w:val="multilevel"/>
     <w:tmpl w:val="287C9192"/>
@@ -2618,16 +2291,16 @@
     <w:abstractNumId w:val="0"/>
   </w:num>
   <w:num w:numId="2" w16cid:durableId="354692821">
-    <w:abstractNumId w:val="10"/>
+    <w:abstractNumId w:val="11"/>
   </w:num>
   <w:num w:numId="3" w16cid:durableId="16465351">
-    <w:abstractNumId w:val="11"/>
+    <w:abstractNumId w:val="12"/>
   </w:num>
   <w:num w:numId="4" w16cid:durableId="1873565286">
     <w:abstractNumId w:val="8"/>
   </w:num>
   <w:num w:numId="5" w16cid:durableId="1644386584">
-    <w:abstractNumId w:val="9"/>
+    <w:abstractNumId w:val="10"/>
   </w:num>
   <w:num w:numId="6" w16cid:durableId="696320607">
     <w:abstractNumId w:val="7"/>
@@ -2649,6 +2322,9 @@
   </w:num>
   <w:num w:numId="12" w16cid:durableId="1613829256">
     <w:abstractNumId w:val="6"/>
+  </w:num>
+  <w:num w:numId="13" w16cid:durableId="2106337456">
+    <w:abstractNumId w:val="9"/>
   </w:num>
 </w:numbering>
 </file>
@@ -3256,7 +2932,6 @@
   <w:style w:type="character" w:default="1" w:styleId="DefaultParagraphFont">
     <w:name w:val="Default Paragraph Font"/>
     <w:uiPriority w:val="1"/>
-    <w:semiHidden/>
     <w:unhideWhenUsed/>
   </w:style>
   <w:style w:type="table" w:default="1" w:styleId="TableNormal">
@@ -3568,6 +3243,29 @@
       <w:smallCaps/>
       <w:color w:val="0F4761" w:themeColor="accent1" w:themeShade="BF"/>
       <w:spacing w:val="5"/>
+    </w:rPr>
+  </w:style>
+  <w:style w:type="character" w:styleId="Hyperlink">
+    <w:name w:val="Hyperlink"/>
+    <w:basedOn w:val="DefaultParagraphFont"/>
+    <w:uiPriority w:val="99"/>
+    <w:unhideWhenUsed/>
+    <w:rsid w:val="00D71C49"/>
+    <w:rPr>
+      <w:color w:val="467886" w:themeColor="hyperlink"/>
+      <w:u w:val="single"/>
+    </w:rPr>
+  </w:style>
+  <w:style w:type="character" w:styleId="UnresolvedMention">
+    <w:name w:val="Unresolved Mention"/>
+    <w:basedOn w:val="DefaultParagraphFont"/>
+    <w:uiPriority w:val="99"/>
+    <w:semiHidden/>
+    <w:unhideWhenUsed/>
+    <w:rsid w:val="00D71C49"/>
+    <w:rPr>
+      <w:color w:val="605E5C"/>
+      <w:shd w:val="clear" w:color="auto" w:fill="E1DFDD"/>
     </w:rPr>
   </w:style>
 </w:styles>

</xml_diff>